<commit_message>
Update documentation and re-badge project
Add Project Outline document.
</commit_message>
<xml_diff>
--- a/M198449_Prog3AT3-Project_PDS.docx
+++ b/M198449_Prog3AT3-Project_PDS.docx
@@ -105,7 +105,7 @@
           <w:sz w:val="40"/>
           <w:szCs w:val="40"/>
         </w:rPr>
-        <w:t>Prog3 AT2 Four</w:t>
+        <w:t>Prog3 AT3 Project</w:t>
       </w:r>
       <w:r>
         <w:rPr>
@@ -206,7 +206,15 @@
           <w:i/>
           <w:color w:val="0000FF"/>
         </w:rPr>
-        <w:t>2/11</w:t>
+        <w:t>5</w:t>
+      </w:r>
+      <w:r>
+        <w:rPr>
+          <w:rFonts w:ascii="Arial" w:hAnsi="Arial" w:cs="Arial"/>
+          <w:i/>
+          <w:color w:val="0000FF"/>
+        </w:rPr>
+        <w:t>/11</w:t>
       </w:r>
       <w:r>
         <w:rPr>
@@ -289,7 +297,13 @@
         <w:rPr>
           <w:rFonts w:asciiTheme="minorHAnsi" w:hAnsiTheme="minorHAnsi" w:cstheme="minorHAnsi"/>
         </w:rPr>
-        <w:t>2 November</w:t>
+        <w:t>5</w:t>
+      </w:r>
+      <w:r>
+        <w:rPr>
+          <w:rFonts w:asciiTheme="minorHAnsi" w:hAnsiTheme="minorHAnsi" w:cstheme="minorHAnsi"/>
+        </w:rPr>
+        <w:t xml:space="preserve"> November</w:t>
       </w:r>
       <w:r>
         <w:rPr>
@@ -651,7 +665,15 @@
                 <w:i/>
                 <w:color w:val="0000FF"/>
               </w:rPr>
-              <w:t>2/11</w:t>
+              <w:t>5</w:t>
+            </w:r>
+            <w:r>
+              <w:rPr>
+                <w:rFonts w:cs="Arial"/>
+                <w:i/>
+                <w:color w:val="0000FF"/>
+              </w:rPr>
+              <w:t>/11</w:t>
             </w:r>
             <w:r>
               <w:rPr>
@@ -2216,7 +2238,21 @@
         <w:rPr>
           <w:rFonts w:ascii="Arial" w:hAnsi="Arial" w:cs="Arial"/>
         </w:rPr>
-        <w:t>define architecture and system design in order to give the development team guidance on architecture of the s</w:t>
+        <w:t xml:space="preserve">define architecture and system design </w:t>
+      </w:r>
+      <w:proofErr w:type="gramStart"/>
+      <w:r>
+        <w:rPr>
+          <w:rFonts w:ascii="Arial" w:hAnsi="Arial" w:cs="Arial"/>
+        </w:rPr>
+        <w:t>in order to</w:t>
+      </w:r>
+      <w:proofErr w:type="gramEnd"/>
+      <w:r>
+        <w:rPr>
+          <w:rFonts w:ascii="Arial" w:hAnsi="Arial" w:cs="Arial"/>
+        </w:rPr>
+        <w:t xml:space="preserve"> give the development team guidance on architecture of the s</w:t>
       </w:r>
       <w:r>
         <w:rPr>
@@ -2573,8 +2609,8 @@
           <w:noProof/>
         </w:rPr>
         <w:drawing>
-          <wp:inline distT="0" distB="0" distL="0" distR="0" wp14:anchorId="6CCCB94D" wp14:editId="7A317162">
-            <wp:extent cx="5926455" cy="5024603"/>
+          <wp:inline distT="0" distB="0" distL="0" distR="0" wp14:anchorId="6CCCB94D" wp14:editId="05821ACD">
+            <wp:extent cx="5926454" cy="5024603"/>
             <wp:effectExtent l="0" t="0" r="0" b="5080"/>
             <wp:docPr id="1" name="Picture 1"/>
             <wp:cNvGraphicFramePr>
@@ -2602,7 +2638,7 @@
                   <pic:spPr>
                     <a:xfrm>
                       <a:off x="0" y="0"/>
-                      <a:ext cx="5926455" cy="5024603"/>
+                      <a:ext cx="5926454" cy="5024603"/>
                     </a:xfrm>
                     <a:prstGeom prst="rect">
                       <a:avLst/>
@@ -2715,7 +2751,23 @@
     </w:p>
     <w:p>
       <w:r>
-        <w:t>Further, a source control system will be implemented to allow for version control of the project files.  It is recommended that the GitHub site, which uses the git version control system and software, be used to provide this facility.  It will be necessary that each team member obtain his/her own GitHub membership.</w:t>
+        <w:t>Further, a source control system will be implemented to allow for version control of the project files</w:t>
+      </w:r>
+      <w:proofErr w:type="gramStart"/>
+      <w:r>
+        <w:t xml:space="preserve">.  </w:t>
+      </w:r>
+      <w:proofErr w:type="gramEnd"/>
+      <w:r>
+        <w:t>It is recommended that the GitHub site, which uses the git version control system and software, be used to provide this facility</w:t>
+      </w:r>
+      <w:proofErr w:type="gramStart"/>
+      <w:r>
+        <w:t xml:space="preserve">.  </w:t>
+      </w:r>
+      <w:proofErr w:type="gramEnd"/>
+      <w:r>
+        <w:t>It will be necessary that each team member obtain his/her own GitHub membership.</w:t>
       </w:r>
     </w:p>
     <w:p/>
@@ -2770,7 +2822,21 @@
         <w:rPr>
           <w:lang w:eastAsia="en-AU"/>
         </w:rPr>
-        <w:t xml:space="preserve">wishes to have a standard login functionality foe all their terminals around the ship.  This should be accomplished via logging into a central server to test user and </w:t>
+        <w:t>wishes to have a standard login functionality foe all their terminals around the ship</w:t>
+      </w:r>
+      <w:proofErr w:type="gramStart"/>
+      <w:r>
+        <w:rPr>
+          <w:lang w:eastAsia="en-AU"/>
+        </w:rPr>
+        <w:t xml:space="preserve">.  </w:t>
+      </w:r>
+      <w:proofErr w:type="gramEnd"/>
+      <w:r>
+        <w:rPr>
+          <w:lang w:eastAsia="en-AU"/>
+        </w:rPr>
+        <w:t xml:space="preserve">This should be accomplished via logging into a central server to test user and </w:t>
       </w:r>
       <w:r>
         <w:rPr>
@@ -3182,7 +3248,7 @@
         <w:sz w:val="18"/>
         <w:szCs w:val="18"/>
       </w:rPr>
-      <w:t>Prog3 AT2 Four</w:t>
+      <w:t>Prog3 AT3 Project</w:t>
     </w:r>
     <w:r>
       <w:rPr>

</xml_diff>